<commit_message>
Update 13.Notas de Débito y Crédito-Documento Tecnico.docx
</commit_message>
<xml_diff>
--- a/documentos/13.Notas de Débito y Crédito-Documento Tecnico.docx
+++ b/documentos/13.Notas de Débito y Crédito-Documento Tecnico.docx
@@ -1,6 +1,6 @@
 
 <file path=word/document.xml><?xml version="1.0" encoding="utf-8"?>
-<w:document xmlns:wpc="http://schemas.microsoft.com/office/word/2010/wordprocessingCanvas" xmlns:cx="http://schemas.microsoft.com/office/drawing/2014/chartex" xmlns:mc="http://schemas.openxmlformats.org/markup-compatibility/2006" xmlns:o="urn:schemas-microsoft-com:office:office" xmlns:r="http://schemas.openxmlformats.org/officeDocument/2006/relationships" xmlns:m="http://schemas.openxmlformats.org/officeDocument/2006/math" xmlns:v="urn:schemas-microsoft-com:vml" xmlns:wp14="http://schemas.microsoft.com/office/word/2010/wordprocessingDrawing" xmlns:wp="http://schemas.openxmlformats.org/drawingml/2006/wordprocessingDrawing" xmlns:w10="urn:schemas-microsoft-com:office:word" xmlns:w="http://schemas.openxmlformats.org/wordprocessingml/2006/main" xmlns:w14="http://schemas.microsoft.com/office/word/2010/wordml" xmlns:w15="http://schemas.microsoft.com/office/word/2012/wordml" xmlns:w16se="http://schemas.microsoft.com/office/word/2015/wordml/symex" xmlns:wpg="http://schemas.microsoft.com/office/word/2010/wordprocessingGroup" xmlns:wpi="http://schemas.microsoft.com/office/word/2010/wordprocessingInk" xmlns:wne="http://schemas.microsoft.com/office/word/2006/wordml" xmlns:wps="http://schemas.microsoft.com/office/word/2010/wordprocessingShape" mc:Ignorable="w14 w15 w16se wp14">
+<w:document xmlns:wpc="http://schemas.microsoft.com/office/word/2010/wordprocessingCanvas" xmlns:cx="http://schemas.microsoft.com/office/drawing/2014/chartex" xmlns:cx1="http://schemas.microsoft.com/office/drawing/2015/9/8/chartex" xmlns:cx2="http://schemas.microsoft.com/office/drawing/2015/10/21/chartex" xmlns:cx3="http://schemas.microsoft.com/office/drawing/2016/5/9/chartex" xmlns:cx4="http://schemas.microsoft.com/office/drawing/2016/5/10/chartex" xmlns:cx5="http://schemas.microsoft.com/office/drawing/2016/5/11/chartex" xmlns:cx6="http://schemas.microsoft.com/office/drawing/2016/5/12/chartex" xmlns:cx7="http://schemas.microsoft.com/office/drawing/2016/5/13/chartex" xmlns:cx8="http://schemas.microsoft.com/office/drawing/2016/5/14/chartex" xmlns:mc="http://schemas.openxmlformats.org/markup-compatibility/2006" xmlns:aink="http://schemas.microsoft.com/office/drawing/2016/ink" xmlns:am3d="http://schemas.microsoft.com/office/drawing/2017/model3d" xmlns:o="urn:schemas-microsoft-com:office:office" xmlns:r="http://schemas.openxmlformats.org/officeDocument/2006/relationships" xmlns:m="http://schemas.openxmlformats.org/officeDocument/2006/math" xmlns:v="urn:schemas-microsoft-com:vml" xmlns:wp14="http://schemas.microsoft.com/office/word/2010/wordprocessingDrawing" xmlns:wp="http://schemas.openxmlformats.org/drawingml/2006/wordprocessingDrawing" xmlns:w10="urn:schemas-microsoft-com:office:word" xmlns:w="http://schemas.openxmlformats.org/wordprocessingml/2006/main" xmlns:w14="http://schemas.microsoft.com/office/word/2010/wordml" xmlns:w15="http://schemas.microsoft.com/office/word/2012/wordml" xmlns:w16cex="http://schemas.microsoft.com/office/word/2018/wordml/cex" xmlns:w16cid="http://schemas.microsoft.com/office/word/2016/wordml/cid" xmlns:w16="http://schemas.microsoft.com/office/word/2018/wordml" xmlns:w16se="http://schemas.microsoft.com/office/word/2015/wordml/symex" xmlns:wpg="http://schemas.microsoft.com/office/word/2010/wordprocessingGroup" xmlns:wpi="http://schemas.microsoft.com/office/word/2010/wordprocessingInk" xmlns:wne="http://schemas.microsoft.com/office/word/2006/wordml" xmlns:wps="http://schemas.microsoft.com/office/word/2010/wordprocessingShape" mc:Ignorable="w14 w15 w16se w16cid w16 w16cex wp14">
   <w:body>
     <w:sdt>
       <w:sdtPr>
@@ -208,7 +208,7 @@
             <mc:AlternateContent>
               <mc:Choice Requires="wpg">
                 <w:drawing>
-                  <wp:anchor distT="0" distB="0" distL="114300" distR="114300" simplePos="0" relativeHeight="251659264" behindDoc="0" locked="0" layoutInCell="1" allowOverlap="1" wp14:anchorId="430DE1DB" wp14:editId="069E542C">
+                  <wp:anchor distT="0" distB="0" distL="114300" distR="114300" simplePos="0" relativeHeight="251659264" behindDoc="0" locked="0" layoutInCell="1" allowOverlap="1" wp14:anchorId="37DBC86B" wp14:editId="05A485C5">
                     <wp:simplePos x="0" y="0"/>
                     <wp:positionH relativeFrom="page">
                       <wp:posOffset>933450</wp:posOffset>
@@ -589,7 +589,7 @@
               </mc:Choice>
               <mc:Fallback>
                 <w:pict>
-                  <v:group w14:anchorId="430DE1DB" id="228 Grupo" o:spid="_x0000_s1026" style="position:absolute;margin-left:73.5pt;margin-top:216.2pt;width:463.85pt;height:193.5pt;z-index:251659264;mso-position-horizontal-relative:page;mso-width-relative:margin;mso-height-relative:margin" coordorigin=",952" coordsize="58908,12560" o:gfxdata="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">
+                  <v:group w14:anchorId="37DBC86B" id="228 Grupo" o:spid="_x0000_s1026" style="position:absolute;margin-left:73.5pt;margin-top:216.2pt;width:463.85pt;height:193.5pt;z-index:251659264;mso-position-horizontal-relative:page;mso-width-relative:margin;mso-height-relative:margin" coordorigin=",952" coordsize="58908,12560" o:gfxdata="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">
                     <v:group id="226 Grupo" o:spid="_x0000_s1027" style="position:absolute;left:1282;top:952;width:57626;height:12287" coordorigin="1091,952" coordsize="57626,12287" o:gfxdata="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">
                       <v:roundrect id="224 Rectángulo redondeado" o:spid="_x0000_s1028" style="position:absolute;left:3524;top:952;width:50285;height:12287;visibility:visible;mso-wrap-style:square;v-text-anchor:middle" arcsize="1778f" o:gfxdata="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" fillcolor="#45abe2" stroked="f" strokeweight="2pt"/>
                       <v:shapetype id="_x0000_t202" coordsize="21600,21600" o:spt="202" path="m,l,21600r21600,l21600,xe">
@@ -894,148 +894,13 @@
           <w:r>
             <w:fldChar w:fldCharType="separate"/>
           </w:r>
-          <w:bookmarkStart w:id="0" w:name="_GoBack"/>
-          <w:bookmarkEnd w:id="0"/>
-          <w:r>
-            <w:rPr>
-              <w:rStyle w:val="Hipervnculo"/>
-              <w:noProof/>
-            </w:rPr>
-            <w:fldChar w:fldCharType="begin"/>
-          </w:r>
-          <w:r>
-            <w:rPr>
-              <w:rStyle w:val="Hipervnculo"/>
-              <w:noProof/>
-            </w:rPr>
-            <w:instrText xml:space="preserve"> </w:instrText>
-          </w:r>
-          <w:r>
-            <w:rPr>
-              <w:noProof/>
-            </w:rPr>
-            <w:instrText>HYPERLINK \l "_Toc25740041"</w:instrText>
-          </w:r>
-          <w:r>
-            <w:rPr>
-              <w:rStyle w:val="Hipervnculo"/>
-              <w:noProof/>
-            </w:rPr>
-            <w:instrText xml:space="preserve"> </w:instrText>
-          </w:r>
-          <w:r>
-            <w:rPr>
-              <w:rStyle w:val="Hipervnculo"/>
-              <w:noProof/>
-            </w:rPr>
-          </w:r>
-          <w:r>
-            <w:rPr>
-              <w:rStyle w:val="Hipervnculo"/>
-              <w:noProof/>
-            </w:rPr>
-            <w:fldChar w:fldCharType="separate"/>
-          </w:r>
-          <w:r>
-            <w:rPr>
-              <w:rStyle w:val="Hipervnculo"/>
-              <w:noProof/>
-            </w:rPr>
-            <w:t>1.</w:t>
-          </w:r>
-          <w:r>
-            <w:rPr>
-              <w:iCs w:val="0"/>
-              <w:noProof/>
-              <w:sz w:val="22"/>
-              <w:szCs w:val="22"/>
-            </w:rPr>
-            <w:tab/>
-          </w:r>
-          <w:r>
-            <w:rPr>
-              <w:rStyle w:val="Hipervnculo"/>
-              <w:noProof/>
-            </w:rPr>
-            <w:t>Historial del documento</w:t>
-          </w:r>
-          <w:r>
-            <w:rPr>
-              <w:noProof/>
-              <w:webHidden/>
-            </w:rPr>
-            <w:tab/>
-          </w:r>
-          <w:r>
-            <w:rPr>
-              <w:noProof/>
-              <w:webHidden/>
-            </w:rPr>
-            <w:fldChar w:fldCharType="begin"/>
-          </w:r>
-          <w:r>
-            <w:rPr>
-              <w:noProof/>
-              <w:webHidden/>
-            </w:rPr>
-            <w:instrText xml:space="preserve"> PAGEREF _Toc25740041 \h </w:instrText>
-          </w:r>
-          <w:r>
-            <w:rPr>
-              <w:noProof/>
-              <w:webHidden/>
-            </w:rPr>
-          </w:r>
-          <w:r>
-            <w:rPr>
-              <w:noProof/>
-              <w:webHidden/>
-            </w:rPr>
-            <w:fldChar w:fldCharType="separate"/>
-          </w:r>
-          <w:r>
-            <w:rPr>
-              <w:noProof/>
-              <w:webHidden/>
-            </w:rPr>
-            <w:t>2</w:t>
-          </w:r>
-          <w:r>
-            <w:rPr>
-              <w:noProof/>
-              <w:webHidden/>
-            </w:rPr>
-            <w:fldChar w:fldCharType="end"/>
-          </w:r>
-          <w:r>
-            <w:rPr>
-              <w:rStyle w:val="Hipervnculo"/>
-              <w:noProof/>
-            </w:rPr>
-            <w:fldChar w:fldCharType="end"/>
-          </w:r>
-        </w:p>
-        <w:p>
-          <w:pPr>
-            <w:pStyle w:val="TDC1"/>
-            <w:tabs>
-              <w:tab w:val="left" w:pos="400"/>
-              <w:tab w:val="right" w:leader="dot" w:pos="9395"/>
-            </w:tabs>
-            <w:rPr>
-              <w:iCs w:val="0"/>
-              <w:noProof/>
-              <w:sz w:val="22"/>
-              <w:szCs w:val="22"/>
-            </w:rPr>
-          </w:pPr>
-          <w:hyperlink w:anchor="_Toc25740042" w:history="1">
+          <w:hyperlink w:anchor="_Toc57640073" w:history="1">
             <w:r>
               <w:rPr>
                 <w:rStyle w:val="Hipervnculo"/>
                 <w:noProof/>
               </w:rPr>
-              <w:t>2.</w:t>
+              <w:t>1.</w:t>
             </w:r>
             <w:r>
               <w:rPr>
@@ -1051,7 +916,7 @@
                 <w:rStyle w:val="Hipervnculo"/>
                 <w:noProof/>
               </w:rPr>
-              <w:t>Antecedentes</w:t>
+              <w:t>Historial del documento</w:t>
             </w:r>
             <w:r>
               <w:rPr>
@@ -1072,7 +937,7 @@
                 <w:noProof/>
                 <w:webHidden/>
               </w:rPr>
-              <w:instrText xml:space="preserve"> PAGEREF _Toc25740042 \h </w:instrText>
+              <w:instrText xml:space="preserve"> PAGEREF _Toc57640073 \h </w:instrText>
             </w:r>
             <w:r>
               <w:rPr>
@@ -1117,7 +982,7 @@
               <w:szCs w:val="22"/>
             </w:rPr>
           </w:pPr>
-          <w:hyperlink w:anchor="_Toc25740043" w:history="1">
+          <w:hyperlink w:anchor="_Toc57640074" w:history="1">
             <w:r>
               <w:rPr>
                 <w:rStyle w:val="Hipervnculo"/>
@@ -1139,6 +1004,94 @@
                 <w:rStyle w:val="Hipervnculo"/>
                 <w:noProof/>
               </w:rPr>
+              <w:t>Antecedentes</w:t>
+            </w:r>
+            <w:r>
+              <w:rPr>
+                <w:noProof/>
+                <w:webHidden/>
+              </w:rPr>
+              <w:tab/>
+            </w:r>
+            <w:r>
+              <w:rPr>
+                <w:noProof/>
+                <w:webHidden/>
+              </w:rPr>
+              <w:fldChar w:fldCharType="begin"/>
+            </w:r>
+            <w:r>
+              <w:rPr>
+                <w:noProof/>
+                <w:webHidden/>
+              </w:rPr>
+              <w:instrText xml:space="preserve"> PAGEREF _Toc57640074 \h </w:instrText>
+            </w:r>
+            <w:r>
+              <w:rPr>
+                <w:noProof/>
+                <w:webHidden/>
+              </w:rPr>
+            </w:r>
+            <w:r>
+              <w:rPr>
+                <w:noProof/>
+                <w:webHidden/>
+              </w:rPr>
+              <w:fldChar w:fldCharType="separate"/>
+            </w:r>
+            <w:r>
+              <w:rPr>
+                <w:noProof/>
+                <w:webHidden/>
+              </w:rPr>
+              <w:t>3</w:t>
+            </w:r>
+            <w:r>
+              <w:rPr>
+                <w:noProof/>
+                <w:webHidden/>
+              </w:rPr>
+              <w:fldChar w:fldCharType="end"/>
+            </w:r>
+          </w:hyperlink>
+        </w:p>
+        <w:p>
+          <w:pPr>
+            <w:pStyle w:val="TDC1"/>
+            <w:tabs>
+              <w:tab w:val="left" w:pos="400"/>
+              <w:tab w:val="right" w:leader="dot" w:pos="9395"/>
+            </w:tabs>
+            <w:rPr>
+              <w:iCs w:val="0"/>
+              <w:noProof/>
+              <w:sz w:val="22"/>
+              <w:szCs w:val="22"/>
+            </w:rPr>
+          </w:pPr>
+          <w:hyperlink w:anchor="_Toc57640075" w:history="1">
+            <w:r>
+              <w:rPr>
+                <w:rStyle w:val="Hipervnculo"/>
+                <w:noProof/>
+              </w:rPr>
+              <w:t>2.</w:t>
+            </w:r>
+            <w:r>
+              <w:rPr>
+                <w:iCs w:val="0"/>
+                <w:noProof/>
+                <w:sz w:val="22"/>
+                <w:szCs w:val="22"/>
+              </w:rPr>
+              <w:tab/>
+            </w:r>
+            <w:r>
+              <w:rPr>
+                <w:rStyle w:val="Hipervnculo"/>
+                <w:noProof/>
+              </w:rPr>
               <w:t>Objetivo</w:t>
             </w:r>
             <w:r>
@@ -1160,7 +1113,7 @@
                 <w:noProof/>
                 <w:webHidden/>
               </w:rPr>
-              <w:instrText xml:space="preserve"> PAGEREF _Toc25740043 \h </w:instrText>
+              <w:instrText xml:space="preserve"> PAGEREF _Toc57640075 \h </w:instrText>
             </w:r>
             <w:r>
               <w:rPr>
@@ -1180,7 +1133,7 @@
                 <w:noProof/>
                 <w:webHidden/>
               </w:rPr>
-              <w:t>2</w:t>
+              <w:t>3</w:t>
             </w:r>
             <w:r>
               <w:rPr>
@@ -1205,7 +1158,7 @@
               <w:szCs w:val="22"/>
             </w:rPr>
           </w:pPr>
-          <w:hyperlink w:anchor="_Toc25740044" w:history="1">
+          <w:hyperlink w:anchor="_Toc57640076" w:history="1">
             <w:r>
               <w:rPr>
                 <w:rStyle w:val="Hipervnculo"/>
@@ -1248,7 +1201,7 @@
                 <w:noProof/>
                 <w:webHidden/>
               </w:rPr>
-              <w:instrText xml:space="preserve"> PAGEREF _Toc25740044 \h </w:instrText>
+              <w:instrText xml:space="preserve"> PAGEREF _Toc57640076 \h </w:instrText>
             </w:r>
             <w:r>
               <w:rPr>
@@ -1268,7 +1221,7 @@
                 <w:noProof/>
                 <w:webHidden/>
               </w:rPr>
-              <w:t>2</w:t>
+              <w:t>3</w:t>
             </w:r>
             <w:r>
               <w:rPr>
@@ -1293,7 +1246,7 @@
               <w:szCs w:val="22"/>
             </w:rPr>
           </w:pPr>
-          <w:hyperlink w:anchor="_Toc25740045" w:history="1">
+          <w:hyperlink w:anchor="_Toc57640077" w:history="1">
             <w:r>
               <w:rPr>
                 <w:rStyle w:val="Hipervnculo"/>
@@ -1336,7 +1289,7 @@
                 <w:noProof/>
                 <w:webHidden/>
               </w:rPr>
-              <w:instrText xml:space="preserve"> PAGEREF _Toc25740045 \h </w:instrText>
+              <w:instrText xml:space="preserve"> PAGEREF _Toc57640077 \h </w:instrText>
             </w:r>
             <w:r>
               <w:rPr>
@@ -1356,7 +1309,7 @@
                 <w:noProof/>
                 <w:webHidden/>
               </w:rPr>
-              <w:t>2</w:t>
+              <w:t>3</w:t>
             </w:r>
             <w:r>
               <w:rPr>
@@ -1381,7 +1334,7 @@
               <w:szCs w:val="22"/>
             </w:rPr>
           </w:pPr>
-          <w:hyperlink w:anchor="_Toc25740046" w:history="1">
+          <w:hyperlink w:anchor="_Toc57640078" w:history="1">
             <w:r>
               <w:rPr>
                 <w:rStyle w:val="Hipervnculo"/>
@@ -1424,7 +1377,7 @@
                 <w:noProof/>
                 <w:webHidden/>
               </w:rPr>
-              <w:instrText xml:space="preserve"> PAGEREF _Toc25740046 \h </w:instrText>
+              <w:instrText xml:space="preserve"> PAGEREF _Toc57640078 \h </w:instrText>
             </w:r>
             <w:r>
               <w:rPr>
@@ -1444,7 +1397,7 @@
                 <w:noProof/>
                 <w:webHidden/>
               </w:rPr>
-              <w:t>3</w:t>
+              <w:t>4</w:t>
             </w:r>
             <w:r>
               <w:rPr>
@@ -1469,7 +1422,7 @@
               <w:szCs w:val="22"/>
             </w:rPr>
           </w:pPr>
-          <w:hyperlink w:anchor="_Toc25740047" w:history="1">
+          <w:hyperlink w:anchor="_Toc57640079" w:history="1">
             <w:r>
               <w:rPr>
                 <w:rStyle w:val="Hipervnculo"/>
@@ -1512,7 +1465,7 @@
                 <w:noProof/>
                 <w:webHidden/>
               </w:rPr>
-              <w:instrText xml:space="preserve"> PAGEREF _Toc25740047 \h </w:instrText>
+              <w:instrText xml:space="preserve"> PAGEREF _Toc57640079 \h </w:instrText>
             </w:r>
             <w:r>
               <w:rPr>
@@ -1532,7 +1485,7 @@
                 <w:noProof/>
                 <w:webHidden/>
               </w:rPr>
-              <w:t>4</w:t>
+              <w:t>5</w:t>
             </w:r>
             <w:r>
               <w:rPr>
@@ -1557,7 +1510,7 @@
               <w:szCs w:val="22"/>
             </w:rPr>
           </w:pPr>
-          <w:hyperlink w:anchor="_Toc25740048" w:history="1">
+          <w:hyperlink w:anchor="_Toc57640080" w:history="1">
             <w:r>
               <w:rPr>
                 <w:rStyle w:val="Hipervnculo"/>
@@ -1600,7 +1553,7 @@
                 <w:noProof/>
                 <w:webHidden/>
               </w:rPr>
-              <w:instrText xml:space="preserve"> PAGEREF _Toc25740048 \h </w:instrText>
+              <w:instrText xml:space="preserve"> PAGEREF _Toc57640080 \h </w:instrText>
             </w:r>
             <w:r>
               <w:rPr>
@@ -1620,7 +1573,7 @@
                 <w:noProof/>
                 <w:webHidden/>
               </w:rPr>
-              <w:t>4</w:t>
+              <w:t>5</w:t>
             </w:r>
             <w:r>
               <w:rPr>
@@ -1645,7 +1598,7 @@
               <w:szCs w:val="22"/>
             </w:rPr>
           </w:pPr>
-          <w:hyperlink w:anchor="_Toc25740049" w:history="1">
+          <w:hyperlink w:anchor="_Toc57640081" w:history="1">
             <w:r>
               <w:rPr>
                 <w:rStyle w:val="Hipervnculo"/>
@@ -1688,7 +1641,7 @@
                 <w:noProof/>
                 <w:webHidden/>
               </w:rPr>
-              <w:instrText xml:space="preserve"> PAGEREF _Toc25740049 \h </w:instrText>
+              <w:instrText xml:space="preserve"> PAGEREF _Toc57640081 \h </w:instrText>
             </w:r>
             <w:r>
               <w:rPr>
@@ -1708,7 +1661,7 @@
                 <w:noProof/>
                 <w:webHidden/>
               </w:rPr>
-              <w:t>4</w:t>
+              <w:t>5</w:t>
             </w:r>
             <w:r>
               <w:rPr>
@@ -1733,7 +1686,7 @@
               <w:szCs w:val="22"/>
             </w:rPr>
           </w:pPr>
-          <w:hyperlink w:anchor="_Toc25740050" w:history="1">
+          <w:hyperlink w:anchor="_Toc57640082" w:history="1">
             <w:r>
               <w:rPr>
                 <w:rStyle w:val="Hipervnculo"/>
@@ -1776,7 +1729,7 @@
                 <w:noProof/>
                 <w:webHidden/>
               </w:rPr>
-              <w:instrText xml:space="preserve"> PAGEREF _Toc25740050 \h </w:instrText>
+              <w:instrText xml:space="preserve"> PAGEREF _Toc57640082 \h </w:instrText>
             </w:r>
             <w:r>
               <w:rPr>
@@ -1796,7 +1749,7 @@
                 <w:noProof/>
                 <w:webHidden/>
               </w:rPr>
-              <w:t>4</w:t>
+              <w:t>5</w:t>
             </w:r>
             <w:r>
               <w:rPr>
@@ -1832,7 +1785,6 @@
     <w:p/>
     <w:p/>
     <w:p/>
-    <w:p/>
     <w:p>
       <w:pPr>
         <w:pStyle w:val="Ttulo1"/>
@@ -1841,14 +1793,15 @@
           <w:numId w:val="8"/>
         </w:numPr>
       </w:pPr>
-      <w:bookmarkStart w:id="1" w:name="_Toc25740041"/>
+      <w:bookmarkStart w:id="0" w:name="_Toc57640073"/>
       <w:r>
+        <w:lastRenderedPageBreak/>
         <w:t>Historial</w:t>
       </w:r>
       <w:r>
         <w:t xml:space="preserve"> del documento</w:t>
       </w:r>
-      <w:bookmarkEnd w:id="1"/>
+      <w:bookmarkEnd w:id="0"/>
     </w:p>
     <w:p/>
     <w:tbl>
@@ -2040,6 +1993,9 @@
               <w:jc w:val="center"/>
               <w:cnfStyle w:val="000000100000" w:firstRow="0" w:lastRow="0" w:firstColumn="0" w:lastColumn="0" w:oddVBand="0" w:evenVBand="0" w:oddHBand="1" w:evenHBand="0" w:firstRowFirstColumn="0" w:firstRowLastColumn="0" w:lastRowFirstColumn="0" w:lastRowLastColumn="0"/>
             </w:pPr>
+            <w:r>
+              <w:t>Grover Velasquez Colque</w:t>
+            </w:r>
           </w:p>
         </w:tc>
         <w:tc>
@@ -2064,16 +2020,13 @@
             <w:cnfStyle w:val="001000000000" w:firstRow="0" w:lastRow="0" w:firstColumn="1" w:lastColumn="0" w:oddVBand="0" w:evenVBand="0" w:oddHBand="0" w:evenHBand="0" w:firstRowFirstColumn="0" w:firstRowLastColumn="0" w:lastRowFirstColumn="0" w:lastRowLastColumn="0"/>
             <w:tcW w:w="1879" w:type="dxa"/>
           </w:tcPr>
-          <w:p/>
-        </w:tc>
-        <w:tc>
-          <w:tcPr>
-            <w:tcW w:w="1879" w:type="dxa"/>
-          </w:tcPr>
           <w:p>
             <w:pPr>
-              <w:cnfStyle w:val="000000000000" w:firstRow="0" w:lastRow="0" w:firstColumn="0" w:lastColumn="0" w:oddVBand="0" w:evenVBand="0" w:oddHBand="0" w:evenHBand="0" w:firstRowFirstColumn="0" w:firstRowLastColumn="0" w:lastRowFirstColumn="0" w:lastRowLastColumn="0"/>
+              <w:jc w:val="center"/>
             </w:pPr>
+            <w:r>
+              <w:t>2.0</w:t>
+            </w:r>
           </w:p>
         </w:tc>
         <w:tc>
@@ -2082,8 +2035,12 @@
           </w:tcPr>
           <w:p>
             <w:pPr>
+              <w:jc w:val="center"/>
               <w:cnfStyle w:val="000000000000" w:firstRow="0" w:lastRow="0" w:firstColumn="0" w:lastColumn="0" w:oddVBand="0" w:evenVBand="0" w:oddHBand="0" w:evenHBand="0" w:firstRowFirstColumn="0" w:firstRowLastColumn="0" w:lastRowFirstColumn="0" w:lastRowLastColumn="0"/>
             </w:pPr>
+            <w:r>
+              <w:t>Actualización del documento</w:t>
+            </w:r>
           </w:p>
         </w:tc>
         <w:tc>
@@ -2092,8 +2049,12 @@
           </w:tcPr>
           <w:p>
             <w:pPr>
+              <w:jc w:val="center"/>
               <w:cnfStyle w:val="000000000000" w:firstRow="0" w:lastRow="0" w:firstColumn="0" w:lastColumn="0" w:oddVBand="0" w:evenVBand="0" w:oddHBand="0" w:evenHBand="0" w:firstRowFirstColumn="0" w:firstRowLastColumn="0" w:lastRowFirstColumn="0" w:lastRowLastColumn="0"/>
             </w:pPr>
+            <w:r>
+              <w:t>Grover Velasquez Colque</w:t>
+            </w:r>
           </w:p>
         </w:tc>
         <w:tc>
@@ -2102,8 +2063,26 @@
           </w:tcPr>
           <w:p>
             <w:pPr>
+              <w:jc w:val="center"/>
               <w:cnfStyle w:val="000000000000" w:firstRow="0" w:lastRow="0" w:firstColumn="0" w:lastColumn="0" w:oddVBand="0" w:evenVBand="0" w:oddHBand="0" w:evenHBand="0" w:firstRowFirstColumn="0" w:firstRowLastColumn="0" w:lastRowFirstColumn="0" w:lastRowLastColumn="0"/>
             </w:pPr>
+            <w:r>
+              <w:t>Francisco Vargas Saravia</w:t>
+            </w:r>
+          </w:p>
+        </w:tc>
+        <w:tc>
+          <w:tcPr>
+            <w:tcW w:w="1879" w:type="dxa"/>
+          </w:tcPr>
+          <w:p>
+            <w:pPr>
+              <w:jc w:val="center"/>
+              <w:cnfStyle w:val="000000000000" w:firstRow="0" w:lastRow="0" w:firstColumn="0" w:lastColumn="0" w:oddVBand="0" w:evenVBand="0" w:oddHBand="0" w:evenHBand="0" w:firstRowFirstColumn="0" w:firstRowLastColumn="0" w:lastRowFirstColumn="0" w:lastRowLastColumn="0"/>
+            </w:pPr>
+            <w:r>
+              <w:t>30/11/2020</w:t>
+            </w:r>
           </w:p>
         </w:tc>
       </w:tr>
@@ -2162,6 +2141,92 @@
     </w:tbl>
     <w:p/>
     <w:p>
+      <w:bookmarkStart w:id="1" w:name="_Hlk57639570"/>
+      <w:r>
+        <w:t xml:space="preserve">Este y otros documentos técnicos están disponibles para consulta en formato PDF en la intranet mediante el siguiente link: </w:t>
+      </w:r>
+      <w:hyperlink r:id="rId9" w:history="1">
+        <w:r>
+          <w:rPr>
+            <w:rStyle w:val="Hipervnculo"/>
+          </w:rPr>
+          <w:t>http://sms.obairlines.bo/IntranetDocumentos/Documentos/Details/2708</w:t>
+        </w:r>
+      </w:hyperlink>
+    </w:p>
+    <w:p>
+      <w:r>
+        <w:rPr>
+          <w:noProof/>
+        </w:rPr>
+        <w:drawing>
+          <wp:inline distT="0" distB="0" distL="0" distR="0" wp14:anchorId="7B4DDF5B" wp14:editId="757E9BB1">
+            <wp:extent cx="5772150" cy="4297966"/>
+            <wp:effectExtent l="38100" t="38100" r="95250" b="102870"/>
+            <wp:docPr id="2" name="Imagen 2"/>
+            <wp:cNvGraphicFramePr>
+              <a:graphicFrameLocks xmlns:a="http://schemas.openxmlformats.org/drawingml/2006/main" noChangeAspect="1"/>
+            </wp:cNvGraphicFramePr>
+            <a:graphic xmlns:a="http://schemas.openxmlformats.org/drawingml/2006/main">
+              <a:graphicData uri="http://schemas.openxmlformats.org/drawingml/2006/picture">
+                <pic:pic xmlns:pic="http://schemas.openxmlformats.org/drawingml/2006/picture">
+                  <pic:nvPicPr>
+                    <pic:cNvPr id="1" name=""/>
+                    <pic:cNvPicPr/>
+                  </pic:nvPicPr>
+                  <pic:blipFill>
+                    <a:blip r:embed="rId10"/>
+                    <a:stretch>
+                      <a:fillRect/>
+                    </a:stretch>
+                  </pic:blipFill>
+                  <pic:spPr>
+                    <a:xfrm>
+                      <a:off x="0" y="0"/>
+                      <a:ext cx="5773603" cy="4299048"/>
+                    </a:xfrm>
+                    <a:prstGeom prst="rect">
+                      <a:avLst/>
+                    </a:prstGeom>
+                    <a:effectLst>
+                      <a:outerShdw blurRad="50800" dist="38100" dir="2700000" algn="tl" rotWithShape="0">
+                        <a:prstClr val="black">
+                          <a:alpha val="40000"/>
+                        </a:prstClr>
+                      </a:outerShdw>
+                    </a:effectLst>
+                  </pic:spPr>
+                </pic:pic>
+              </a:graphicData>
+            </a:graphic>
+          </wp:inline>
+        </w:drawing>
+      </w:r>
+    </w:p>
+    <w:p>
+      <w:r>
+        <w:t xml:space="preserve">El repositorio digital del documento y su diagrama entidad relación están disponibles en GIT para su actualización y mantenimiento en el siguiente </w:t>
+      </w:r>
+      <w:proofErr w:type="gramStart"/>
+      <w:r>
+        <w:t>link</w:t>
+      </w:r>
+      <w:proofErr w:type="gramEnd"/>
+      <w:r>
+        <w:t xml:space="preserve">: </w:t>
+      </w:r>
+      <w:hyperlink r:id="rId11" w:history="1">
+        <w:r>
+          <w:rPr>
+            <w:rStyle w:val="Hipervnculo"/>
+          </w:rPr>
+          <w:t>https://github.com/boabo/sis_documentos</w:t>
+        </w:r>
+      </w:hyperlink>
+    </w:p>
+    <w:bookmarkEnd w:id="1"/>
+    <w:p/>
+    <w:p>
       <w:pPr>
         <w:pStyle w:val="Ttulo1"/>
         <w:numPr>
@@ -2169,8 +2234,9 @@
           <w:numId w:val="8"/>
         </w:numPr>
       </w:pPr>
-      <w:bookmarkStart w:id="2" w:name="_Toc25740042"/>
+      <w:bookmarkStart w:id="2" w:name="_Toc57640074"/>
       <w:r>
+        <w:lastRenderedPageBreak/>
         <w:t>A</w:t>
       </w:r>
       <w:r>
@@ -2197,7 +2263,7 @@
           <w:numId w:val="1"/>
         </w:numPr>
       </w:pPr>
-      <w:bookmarkStart w:id="3" w:name="_Toc25740043"/>
+      <w:bookmarkStart w:id="3" w:name="_Toc57640075"/>
       <w:r>
         <w:t>Objetivo</w:t>
       </w:r>
@@ -2212,7 +2278,7 @@
         </w:numPr>
       </w:pPr>
       <w:bookmarkStart w:id="4" w:name="_Llenado_de_un"/>
-      <w:bookmarkStart w:id="5" w:name="_Toc25740044"/>
+      <w:bookmarkStart w:id="5" w:name="_Toc57640076"/>
       <w:bookmarkEnd w:id="4"/>
       <w:r>
         <w:t>Objetivo</w:t>
@@ -2244,7 +2310,7 @@
           <w:numId w:val="1"/>
         </w:numPr>
       </w:pPr>
-      <w:bookmarkStart w:id="6" w:name="_Toc25740045"/>
+      <w:bookmarkStart w:id="6" w:name="_Toc57640077"/>
       <w:r>
         <w:t>Alcance.</w:t>
       </w:r>
@@ -2286,6 +2352,13 @@
     </w:p>
     <w:p/>
     <w:p/>
+    <w:p/>
+    <w:p/>
+    <w:p/>
+    <w:p/>
+    <w:p/>
+    <w:p/>
+    <w:p/>
     <w:p>
       <w:pPr>
         <w:pStyle w:val="Ttulo1"/>
@@ -2294,7 +2367,7 @@
           <w:numId w:val="1"/>
         </w:numPr>
       </w:pPr>
-      <w:bookmarkStart w:id="7" w:name="_Toc25740046"/>
+      <w:bookmarkStart w:id="7" w:name="_Toc57640078"/>
       <w:r>
         <w:lastRenderedPageBreak/>
         <w:t>Arquitectura</w:t>
@@ -2303,11 +2376,11 @@
     </w:p>
     <w:p>
       <w:r>
-        <w:object w:dxaOrig="11235" w:dyaOrig="13081">
-          <v:shape id="_x0000_i1031" type="#_x0000_t75" style="width:470.5pt;height:547.45pt" o:ole="">
-            <v:imagedata r:id="rId9" o:title=""/>
+        <w:object w:dxaOrig="11235" w:dyaOrig="13081" w14:anchorId="13AC8254">
+          <v:shape id="_x0000_i1026" type="#_x0000_t75" style="width:471pt;height:547.5pt" o:ole="">
+            <v:imagedata r:id="rId12" o:title=""/>
           </v:shape>
-          <o:OLEObject Type="Embed" ProgID="Visio.Drawing.15" ShapeID="_x0000_i1031" DrawAspect="Content" ObjectID="_1636352798" r:id="rId10"/>
+          <o:OLEObject Type="Embed" ProgID="Visio.Drawing.15" ShapeID="_x0000_i1026" DrawAspect="Content" ObjectID="_1668252832" r:id="rId13"/>
         </w:object>
       </w:r>
     </w:p>
@@ -2320,7 +2393,7 @@
           <w:numId w:val="1"/>
         </w:numPr>
       </w:pPr>
-      <w:bookmarkStart w:id="8" w:name="_Toc25740047"/>
+      <w:bookmarkStart w:id="8" w:name="_Toc57640079"/>
       <w:r>
         <w:lastRenderedPageBreak/>
         <w:t>Servicios Web</w:t>
@@ -2340,7 +2413,7 @@
           <w:numId w:val="1"/>
         </w:numPr>
       </w:pPr>
-      <w:bookmarkStart w:id="9" w:name="_Toc25740048"/>
+      <w:bookmarkStart w:id="9" w:name="_Toc57640080"/>
       <w:r>
         <w:t>Base de Datos</w:t>
       </w:r>
@@ -2354,13 +2427,13 @@
           <w:numId w:val="1"/>
         </w:numPr>
       </w:pPr>
-      <w:bookmarkStart w:id="10" w:name="_Toc25740049"/>
+      <w:bookmarkStart w:id="10" w:name="_Toc57640081"/>
       <w:r>
         <w:rPr>
           <w:noProof/>
         </w:rPr>
         <w:drawing>
-          <wp:anchor distT="0" distB="0" distL="114300" distR="114300" simplePos="0" relativeHeight="251660288" behindDoc="1" locked="0" layoutInCell="1" allowOverlap="1" wp14:anchorId="2D1AF193" wp14:editId="7DB2653F">
+          <wp:anchor distT="0" distB="0" distL="114300" distR="114300" simplePos="0" relativeHeight="251660288" behindDoc="1" locked="0" layoutInCell="1" allowOverlap="1" wp14:anchorId="5C1086FD" wp14:editId="011773C7">
             <wp:simplePos x="0" y="0"/>
             <wp:positionH relativeFrom="margin">
               <wp:posOffset>767080</wp:posOffset>
@@ -2383,7 +2456,7 @@
                     <pic:cNvPicPr/>
                   </pic:nvPicPr>
                   <pic:blipFill>
-                    <a:blip r:embed="rId11">
+                    <a:blip r:embed="rId14">
                       <a:extLst>
                         <a:ext uri="{28A0092B-C50C-407E-A947-70E740481C1C}">
                           <a14:useLocalDpi xmlns:a14="http://schemas.microsoft.com/office/drawing/2010/main" val="0"/>
@@ -2428,7 +2501,7 @@
           <w:numId w:val="1"/>
         </w:numPr>
       </w:pPr>
-      <w:bookmarkStart w:id="11" w:name="_Toc25740050"/>
+      <w:bookmarkStart w:id="11" w:name="_Toc57640082"/>
       <w:r>
         <w:t>Diccionario de Datos</w:t>
       </w:r>
@@ -2458,8 +2531,8 @@
       </w:r>
     </w:p>
     <w:sectPr>
-      <w:headerReference w:type="default" r:id="rId12"/>
-      <w:footerReference w:type="default" r:id="rId13"/>
+      <w:headerReference w:type="default" r:id="rId15"/>
+      <w:footerReference w:type="default" r:id="rId16"/>
       <w:pgSz w:w="12240" w:h="15840"/>
       <w:pgMar w:top="1134" w:right="1134" w:bottom="1134" w:left="1701" w:header="568" w:footer="709" w:gutter="0"/>
       <w:pgNumType w:start="0"/>
@@ -2472,7 +2545,7 @@
 </file>
 
 <file path=word/endnotes.xml><?xml version="1.0" encoding="utf-8"?>
-<w:endnotes xmlns:wpc="http://schemas.microsoft.com/office/word/2010/wordprocessingCanvas" xmlns:cx="http://schemas.microsoft.com/office/drawing/2014/chartex" xmlns:mc="http://schemas.openxmlformats.org/markup-compatibility/2006" xmlns:o="urn:schemas-microsoft-com:office:office" xmlns:r="http://schemas.openxmlformats.org/officeDocument/2006/relationships" xmlns:m="http://schemas.openxmlformats.org/officeDocument/2006/math" xmlns:v="urn:schemas-microsoft-com:vml" xmlns:wp14="http://schemas.microsoft.com/office/word/2010/wordprocessingDrawing" xmlns:wp="http://schemas.openxmlformats.org/drawingml/2006/wordprocessingDrawing" xmlns:w10="urn:schemas-microsoft-com:office:word" xmlns:w="http://schemas.openxmlformats.org/wordprocessingml/2006/main" xmlns:w14="http://schemas.microsoft.com/office/word/2010/wordml" xmlns:w15="http://schemas.microsoft.com/office/word/2012/wordml" xmlns:w16se="http://schemas.microsoft.com/office/word/2015/wordml/symex" xmlns:wpg="http://schemas.microsoft.com/office/word/2010/wordprocessingGroup" xmlns:wpi="http://schemas.microsoft.com/office/word/2010/wordprocessingInk" xmlns:wne="http://schemas.microsoft.com/office/word/2006/wordml" xmlns:wps="http://schemas.microsoft.com/office/word/2010/wordprocessingShape" mc:Ignorable="w14 w15 w16se wp14">
+<w:endnotes xmlns:wpc="http://schemas.microsoft.com/office/word/2010/wordprocessingCanvas" xmlns:cx="http://schemas.microsoft.com/office/drawing/2014/chartex" xmlns:cx1="http://schemas.microsoft.com/office/drawing/2015/9/8/chartex" xmlns:cx2="http://schemas.microsoft.com/office/drawing/2015/10/21/chartex" xmlns:cx3="http://schemas.microsoft.com/office/drawing/2016/5/9/chartex" xmlns:cx4="http://schemas.microsoft.com/office/drawing/2016/5/10/chartex" xmlns:cx5="http://schemas.microsoft.com/office/drawing/2016/5/11/chartex" xmlns:cx6="http://schemas.microsoft.com/office/drawing/2016/5/12/chartex" xmlns:cx7="http://schemas.microsoft.com/office/drawing/2016/5/13/chartex" xmlns:cx8="http://schemas.microsoft.com/office/drawing/2016/5/14/chartex" xmlns:mc="http://schemas.openxmlformats.org/markup-compatibility/2006" xmlns:aink="http://schemas.microsoft.com/office/drawing/2016/ink" xmlns:am3d="http://schemas.microsoft.com/office/drawing/2017/model3d" xmlns:o="urn:schemas-microsoft-com:office:office" xmlns:r="http://schemas.openxmlformats.org/officeDocument/2006/relationships" xmlns:m="http://schemas.openxmlformats.org/officeDocument/2006/math" xmlns:v="urn:schemas-microsoft-com:vml" xmlns:wp14="http://schemas.microsoft.com/office/word/2010/wordprocessingDrawing" xmlns:wp="http://schemas.openxmlformats.org/drawingml/2006/wordprocessingDrawing" xmlns:w10="urn:schemas-microsoft-com:office:word" xmlns:w="http://schemas.openxmlformats.org/wordprocessingml/2006/main" xmlns:w14="http://schemas.microsoft.com/office/word/2010/wordml" xmlns:w15="http://schemas.microsoft.com/office/word/2012/wordml" xmlns:w16cex="http://schemas.microsoft.com/office/word/2018/wordml/cex" xmlns:w16cid="http://schemas.microsoft.com/office/word/2016/wordml/cid" xmlns:w16="http://schemas.microsoft.com/office/word/2018/wordml" xmlns:w16se="http://schemas.microsoft.com/office/word/2015/wordml/symex" xmlns:wpg="http://schemas.microsoft.com/office/word/2010/wordprocessingGroup" xmlns:wpi="http://schemas.microsoft.com/office/word/2010/wordprocessingInk" xmlns:wne="http://schemas.microsoft.com/office/word/2006/wordml" xmlns:wps="http://schemas.microsoft.com/office/word/2010/wordprocessingShape" mc:Ignorable="w14 w15 w16se w16cid w16 w16cex wp14">
   <w:endnote w:type="separator" w:id="-1">
     <w:p>
       <w:pPr>
@@ -2497,7 +2570,7 @@
 </file>
 
 <file path=word/footer1.xml><?xml version="1.0" encoding="utf-8"?>
-<w:ftr xmlns:wpc="http://schemas.microsoft.com/office/word/2010/wordprocessingCanvas" xmlns:cx="http://schemas.microsoft.com/office/drawing/2014/chartex" xmlns:mc="http://schemas.openxmlformats.org/markup-compatibility/2006" xmlns:o="urn:schemas-microsoft-com:office:office" xmlns:r="http://schemas.openxmlformats.org/officeDocument/2006/relationships" xmlns:m="http://schemas.openxmlformats.org/officeDocument/2006/math" xmlns:v="urn:schemas-microsoft-com:vml" xmlns:wp14="http://schemas.microsoft.com/office/word/2010/wordprocessingDrawing" xmlns:wp="http://schemas.openxmlformats.org/drawingml/2006/wordprocessingDrawing" xmlns:w10="urn:schemas-microsoft-com:office:word" xmlns:w="http://schemas.openxmlformats.org/wordprocessingml/2006/main" xmlns:w14="http://schemas.microsoft.com/office/word/2010/wordml" xmlns:w15="http://schemas.microsoft.com/office/word/2012/wordml" xmlns:w16se="http://schemas.microsoft.com/office/word/2015/wordml/symex" xmlns:wpg="http://schemas.microsoft.com/office/word/2010/wordprocessingGroup" xmlns:wpi="http://schemas.microsoft.com/office/word/2010/wordprocessingInk" xmlns:wne="http://schemas.microsoft.com/office/word/2006/wordml" xmlns:wps="http://schemas.microsoft.com/office/word/2010/wordprocessingShape" mc:Ignorable="w14 w15 w16se wp14">
+<w:ftr xmlns:wpc="http://schemas.microsoft.com/office/word/2010/wordprocessingCanvas" xmlns:cx="http://schemas.microsoft.com/office/drawing/2014/chartex" xmlns:cx1="http://schemas.microsoft.com/office/drawing/2015/9/8/chartex" xmlns:cx2="http://schemas.microsoft.com/office/drawing/2015/10/21/chartex" xmlns:cx3="http://schemas.microsoft.com/office/drawing/2016/5/9/chartex" xmlns:cx4="http://schemas.microsoft.com/office/drawing/2016/5/10/chartex" xmlns:cx5="http://schemas.microsoft.com/office/drawing/2016/5/11/chartex" xmlns:cx6="http://schemas.microsoft.com/office/drawing/2016/5/12/chartex" xmlns:cx7="http://schemas.microsoft.com/office/drawing/2016/5/13/chartex" xmlns:cx8="http://schemas.microsoft.com/office/drawing/2016/5/14/chartex" xmlns:mc="http://schemas.openxmlformats.org/markup-compatibility/2006" xmlns:aink="http://schemas.microsoft.com/office/drawing/2016/ink" xmlns:am3d="http://schemas.microsoft.com/office/drawing/2017/model3d" xmlns:o="urn:schemas-microsoft-com:office:office" xmlns:r="http://schemas.openxmlformats.org/officeDocument/2006/relationships" xmlns:m="http://schemas.openxmlformats.org/officeDocument/2006/math" xmlns:v="urn:schemas-microsoft-com:vml" xmlns:wp14="http://schemas.microsoft.com/office/word/2010/wordprocessingDrawing" xmlns:wp="http://schemas.openxmlformats.org/drawingml/2006/wordprocessingDrawing" xmlns:w10="urn:schemas-microsoft-com:office:word" xmlns:w="http://schemas.openxmlformats.org/wordprocessingml/2006/main" xmlns:w14="http://schemas.microsoft.com/office/word/2010/wordml" xmlns:w15="http://schemas.microsoft.com/office/word/2012/wordml" xmlns:w16cex="http://schemas.microsoft.com/office/word/2018/wordml/cex" xmlns:w16cid="http://schemas.microsoft.com/office/word/2016/wordml/cid" xmlns:w16="http://schemas.microsoft.com/office/word/2018/wordml" xmlns:w16se="http://schemas.microsoft.com/office/word/2015/wordml/symex" xmlns:wpg="http://schemas.microsoft.com/office/word/2010/wordprocessingGroup" xmlns:wpi="http://schemas.microsoft.com/office/word/2010/wordprocessingInk" xmlns:wne="http://schemas.microsoft.com/office/word/2006/wordml" xmlns:wps="http://schemas.microsoft.com/office/word/2010/wordprocessingShape" mc:Ignorable="w14 w15 w16se w16cid w16 w16cex wp14">
   <w:tbl>
     <w:tblPr>
       <w:tblW w:w="5000" w:type="pct"/>
@@ -2546,27 +2619,14 @@
             </w:rPr>
             <w:t xml:space="preserve"> | </w:t>
           </w:r>
-          <w:r>
-            <w:fldChar w:fldCharType="begin"/>
-          </w:r>
-          <w:r>
-            <w:instrText xml:space="preserve"> STYLEREF  "1"  </w:instrText>
-          </w:r>
-          <w:r>
-            <w:fldChar w:fldCharType="separate"/>
-          </w:r>
-          <w:r>
-            <w:rPr>
-              <w:noProof/>
-            </w:rPr>
-            <w:t>Arquitectura</w:t>
-          </w:r>
-          <w:r>
-            <w:rPr>
-              <w:noProof/>
-            </w:rPr>
-            <w:fldChar w:fldCharType="end"/>
-          </w:r>
+          <w:fldSimple w:instr=" STYLEREF  &quot;1&quot;  ">
+            <w:r>
+              <w:rPr>
+                <w:noProof/>
+              </w:rPr>
+              <w:t>Historial del documento</w:t>
+            </w:r>
+          </w:fldSimple>
         </w:p>
       </w:tc>
       <w:tc>
@@ -2620,7 +2680,7 @@
 </file>
 
 <file path=word/footnotes.xml><?xml version="1.0" encoding="utf-8"?>
-<w:footnotes xmlns:wpc="http://schemas.microsoft.com/office/word/2010/wordprocessingCanvas" xmlns:cx="http://schemas.microsoft.com/office/drawing/2014/chartex" xmlns:mc="http://schemas.openxmlformats.org/markup-compatibility/2006" xmlns:o="urn:schemas-microsoft-com:office:office" xmlns:r="http://schemas.openxmlformats.org/officeDocument/2006/relationships" xmlns:m="http://schemas.openxmlformats.org/officeDocument/2006/math" xmlns:v="urn:schemas-microsoft-com:vml" xmlns:wp14="http://schemas.microsoft.com/office/word/2010/wordprocessingDrawing" xmlns:wp="http://schemas.openxmlformats.org/drawingml/2006/wordprocessingDrawing" xmlns:w10="urn:schemas-microsoft-com:office:word" xmlns:w="http://schemas.openxmlformats.org/wordprocessingml/2006/main" xmlns:w14="http://schemas.microsoft.com/office/word/2010/wordml" xmlns:w15="http://schemas.microsoft.com/office/word/2012/wordml" xmlns:w16se="http://schemas.microsoft.com/office/word/2015/wordml/symex" xmlns:wpg="http://schemas.microsoft.com/office/word/2010/wordprocessingGroup" xmlns:wpi="http://schemas.microsoft.com/office/word/2010/wordprocessingInk" xmlns:wne="http://schemas.microsoft.com/office/word/2006/wordml" xmlns:wps="http://schemas.microsoft.com/office/word/2010/wordprocessingShape" mc:Ignorable="w14 w15 w16se wp14">
+<w:footnotes xmlns:wpc="http://schemas.microsoft.com/office/word/2010/wordprocessingCanvas" xmlns:cx="http://schemas.microsoft.com/office/drawing/2014/chartex" xmlns:cx1="http://schemas.microsoft.com/office/drawing/2015/9/8/chartex" xmlns:cx2="http://schemas.microsoft.com/office/drawing/2015/10/21/chartex" xmlns:cx3="http://schemas.microsoft.com/office/drawing/2016/5/9/chartex" xmlns:cx4="http://schemas.microsoft.com/office/drawing/2016/5/10/chartex" xmlns:cx5="http://schemas.microsoft.com/office/drawing/2016/5/11/chartex" xmlns:cx6="http://schemas.microsoft.com/office/drawing/2016/5/12/chartex" xmlns:cx7="http://schemas.microsoft.com/office/drawing/2016/5/13/chartex" xmlns:cx8="http://schemas.microsoft.com/office/drawing/2016/5/14/chartex" xmlns:mc="http://schemas.openxmlformats.org/markup-compatibility/2006" xmlns:aink="http://schemas.microsoft.com/office/drawing/2016/ink" xmlns:am3d="http://schemas.microsoft.com/office/drawing/2017/model3d" xmlns:o="urn:schemas-microsoft-com:office:office" xmlns:r="http://schemas.openxmlformats.org/officeDocument/2006/relationships" xmlns:m="http://schemas.openxmlformats.org/officeDocument/2006/math" xmlns:v="urn:schemas-microsoft-com:vml" xmlns:wp14="http://schemas.microsoft.com/office/word/2010/wordprocessingDrawing" xmlns:wp="http://schemas.openxmlformats.org/drawingml/2006/wordprocessingDrawing" xmlns:w10="urn:schemas-microsoft-com:office:word" xmlns:w="http://schemas.openxmlformats.org/wordprocessingml/2006/main" xmlns:w14="http://schemas.microsoft.com/office/word/2010/wordml" xmlns:w15="http://schemas.microsoft.com/office/word/2012/wordml" xmlns:w16cex="http://schemas.microsoft.com/office/word/2018/wordml/cex" xmlns:w16cid="http://schemas.microsoft.com/office/word/2016/wordml/cid" xmlns:w16="http://schemas.microsoft.com/office/word/2018/wordml" xmlns:w16se="http://schemas.microsoft.com/office/word/2015/wordml/symex" xmlns:wpg="http://schemas.microsoft.com/office/word/2010/wordprocessingGroup" xmlns:wpi="http://schemas.microsoft.com/office/word/2010/wordprocessingInk" xmlns:wne="http://schemas.microsoft.com/office/word/2006/wordml" xmlns:wps="http://schemas.microsoft.com/office/word/2010/wordprocessingShape" mc:Ignorable="w14 w15 w16se w16cid w16 w16cex wp14">
   <w:footnote w:type="separator" w:id="-1">
     <w:p>
       <w:pPr>
@@ -2645,7 +2705,7 @@
 </file>
 
 <file path=word/header1.xml><?xml version="1.0" encoding="utf-8"?>
-<w:hdr xmlns:wpc="http://schemas.microsoft.com/office/word/2010/wordprocessingCanvas" xmlns:cx="http://schemas.microsoft.com/office/drawing/2014/chartex" xmlns:mc="http://schemas.openxmlformats.org/markup-compatibility/2006" xmlns:o="urn:schemas-microsoft-com:office:office" xmlns:r="http://schemas.openxmlformats.org/officeDocument/2006/relationships" xmlns:m="http://schemas.openxmlformats.org/officeDocument/2006/math" xmlns:v="urn:schemas-microsoft-com:vml" xmlns:wp14="http://schemas.microsoft.com/office/word/2010/wordprocessingDrawing" xmlns:wp="http://schemas.openxmlformats.org/drawingml/2006/wordprocessingDrawing" xmlns:w10="urn:schemas-microsoft-com:office:word" xmlns:w="http://schemas.openxmlformats.org/wordprocessingml/2006/main" xmlns:w14="http://schemas.microsoft.com/office/word/2010/wordml" xmlns:w15="http://schemas.microsoft.com/office/word/2012/wordml" xmlns:w16se="http://schemas.microsoft.com/office/word/2015/wordml/symex" xmlns:wpg="http://schemas.microsoft.com/office/word/2010/wordprocessingGroup" xmlns:wpi="http://schemas.microsoft.com/office/word/2010/wordprocessingInk" xmlns:wne="http://schemas.microsoft.com/office/word/2006/wordml" xmlns:wps="http://schemas.microsoft.com/office/word/2010/wordprocessingShape" mc:Ignorable="w14 w15 w16se wp14">
+<w:hdr xmlns:wpc="http://schemas.microsoft.com/office/word/2010/wordprocessingCanvas" xmlns:cx="http://schemas.microsoft.com/office/drawing/2014/chartex" xmlns:cx1="http://schemas.microsoft.com/office/drawing/2015/9/8/chartex" xmlns:cx2="http://schemas.microsoft.com/office/drawing/2015/10/21/chartex" xmlns:cx3="http://schemas.microsoft.com/office/drawing/2016/5/9/chartex" xmlns:cx4="http://schemas.microsoft.com/office/drawing/2016/5/10/chartex" xmlns:cx5="http://schemas.microsoft.com/office/drawing/2016/5/11/chartex" xmlns:cx6="http://schemas.microsoft.com/office/drawing/2016/5/12/chartex" xmlns:cx7="http://schemas.microsoft.com/office/drawing/2016/5/13/chartex" xmlns:cx8="http://schemas.microsoft.com/office/drawing/2016/5/14/chartex" xmlns:mc="http://schemas.openxmlformats.org/markup-compatibility/2006" xmlns:aink="http://schemas.microsoft.com/office/drawing/2016/ink" xmlns:am3d="http://schemas.microsoft.com/office/drawing/2017/model3d" xmlns:o="urn:schemas-microsoft-com:office:office" xmlns:r="http://schemas.openxmlformats.org/officeDocument/2006/relationships" xmlns:m="http://schemas.openxmlformats.org/officeDocument/2006/math" xmlns:v="urn:schemas-microsoft-com:vml" xmlns:wp14="http://schemas.microsoft.com/office/word/2010/wordprocessingDrawing" xmlns:wp="http://schemas.openxmlformats.org/drawingml/2006/wordprocessingDrawing" xmlns:w10="urn:schemas-microsoft-com:office:word" xmlns:w="http://schemas.openxmlformats.org/wordprocessingml/2006/main" xmlns:w14="http://schemas.microsoft.com/office/word/2010/wordml" xmlns:w15="http://schemas.microsoft.com/office/word/2012/wordml" xmlns:w16cex="http://schemas.microsoft.com/office/word/2018/wordml/cex" xmlns:w16cid="http://schemas.microsoft.com/office/word/2016/wordml/cid" xmlns:w16="http://schemas.microsoft.com/office/word/2018/wordml" xmlns:w16se="http://schemas.microsoft.com/office/word/2015/wordml/symex" xmlns:wpg="http://schemas.microsoft.com/office/word/2010/wordprocessingGroup" xmlns:wpi="http://schemas.microsoft.com/office/word/2010/wordprocessingInk" xmlns:wne="http://schemas.microsoft.com/office/word/2006/wordml" xmlns:wps="http://schemas.microsoft.com/office/word/2010/wordprocessingShape" mc:Ignorable="w14 w15 w16se w16cid w16 w16cex wp14">
   <w:tbl>
     <w:tblPr>
       <w:tblW w:w="5000" w:type="pct"/>
@@ -2767,7 +2827,7 @@
 </file>
 
 <file path=word/numbering.xml><?xml version="1.0" encoding="utf-8"?>
-<w:numbering xmlns:wpc="http://schemas.microsoft.com/office/word/2010/wordprocessingCanvas" xmlns:cx="http://schemas.microsoft.com/office/drawing/2014/chartex" xmlns:mc="http://schemas.openxmlformats.org/markup-compatibility/2006" xmlns:o="urn:schemas-microsoft-com:office:office" xmlns:r="http://schemas.openxmlformats.org/officeDocument/2006/relationships" xmlns:m="http://schemas.openxmlformats.org/officeDocument/2006/math" xmlns:v="urn:schemas-microsoft-com:vml" xmlns:wp14="http://schemas.microsoft.com/office/word/2010/wordprocessingDrawing" xmlns:wp="http://schemas.openxmlformats.org/drawingml/2006/wordprocessingDrawing" xmlns:w10="urn:schemas-microsoft-com:office:word" xmlns:w="http://schemas.openxmlformats.org/wordprocessingml/2006/main" xmlns:w14="http://schemas.microsoft.com/office/word/2010/wordml" xmlns:w15="http://schemas.microsoft.com/office/word/2012/wordml" xmlns:w16se="http://schemas.microsoft.com/office/word/2015/wordml/symex" xmlns:wpg="http://schemas.microsoft.com/office/word/2010/wordprocessingGroup" xmlns:wpi="http://schemas.microsoft.com/office/word/2010/wordprocessingInk" xmlns:wne="http://schemas.microsoft.com/office/word/2006/wordml" xmlns:wps="http://schemas.microsoft.com/office/word/2010/wordprocessingShape" mc:Ignorable="w14 w15 w16se wp14">
+<w:numbering xmlns:wpc="http://schemas.microsoft.com/office/word/2010/wordprocessingCanvas" xmlns:cx="http://schemas.microsoft.com/office/drawing/2014/chartex" xmlns:cx1="http://schemas.microsoft.com/office/drawing/2015/9/8/chartex" xmlns:cx2="http://schemas.microsoft.com/office/drawing/2015/10/21/chartex" xmlns:cx3="http://schemas.microsoft.com/office/drawing/2016/5/9/chartex" xmlns:cx4="http://schemas.microsoft.com/office/drawing/2016/5/10/chartex" xmlns:cx5="http://schemas.microsoft.com/office/drawing/2016/5/11/chartex" xmlns:cx6="http://schemas.microsoft.com/office/drawing/2016/5/12/chartex" xmlns:cx7="http://schemas.microsoft.com/office/drawing/2016/5/13/chartex" xmlns:cx8="http://schemas.microsoft.com/office/drawing/2016/5/14/chartex" xmlns:mc="http://schemas.openxmlformats.org/markup-compatibility/2006" xmlns:aink="http://schemas.microsoft.com/office/drawing/2016/ink" xmlns:am3d="http://schemas.microsoft.com/office/drawing/2017/model3d" xmlns:o="urn:schemas-microsoft-com:office:office" xmlns:r="http://schemas.openxmlformats.org/officeDocument/2006/relationships" xmlns:m="http://schemas.openxmlformats.org/officeDocument/2006/math" xmlns:v="urn:schemas-microsoft-com:vml" xmlns:wp14="http://schemas.microsoft.com/office/word/2010/wordprocessingDrawing" xmlns:wp="http://schemas.openxmlformats.org/drawingml/2006/wordprocessingDrawing" xmlns:w10="urn:schemas-microsoft-com:office:word" xmlns:w="http://schemas.openxmlformats.org/wordprocessingml/2006/main" xmlns:w14="http://schemas.microsoft.com/office/word/2010/wordml" xmlns:w15="http://schemas.microsoft.com/office/word/2012/wordml" xmlns:w16cex="http://schemas.microsoft.com/office/word/2018/wordml/cex" xmlns:w16cid="http://schemas.microsoft.com/office/word/2016/wordml/cid" xmlns:w16="http://schemas.microsoft.com/office/word/2018/wordml" xmlns:w16se="http://schemas.microsoft.com/office/word/2015/wordml/symex" xmlns:wpg="http://schemas.microsoft.com/office/word/2010/wordprocessingGroup" xmlns:wpi="http://schemas.microsoft.com/office/word/2010/wordprocessingInk" xmlns:wne="http://schemas.microsoft.com/office/word/2006/wordml" xmlns:wps="http://schemas.microsoft.com/office/word/2010/wordprocessingShape" mc:Ignorable="w14 w15 w16se w16cid w16 w16cex wp14">
   <w:numPicBullet w:numPicBulletId="0">
     <w:pict>
       <v:shapetype id="_x0000_t75" coordsize="21600,21600" o:spt="75" o:preferrelative="t" path="m@4@5l@4@11@9@11@9@5xe" filled="f" stroked="f">
@@ -2789,7 +2849,7 @@
         <v:path o:extrusionok="f" gradientshapeok="t" o:connecttype="rect"/>
         <o:lock v:ext="edit" aspectratio="t"/>
       </v:shapetype>
-      <v:shape id="_x0000_i1042" type="#_x0000_t75" alt="Descripción: C:\svn_web\SmsIosa\sistema\web4\Web_sms\Web_sms\Content\themes_boa\default\images\boa\boa_blue_pequenio.png" style="width:53.4pt;height:26.05pt;visibility:visible" o:bullet="t">
+      <v:shape id="_x0000_i1085" type="#_x0000_t75" alt="Descripción: C:\svn_web\SmsIosa\sistema\web4\Web_sms\Web_sms\Content\themes_boa\default\images\boa\boa_blue_pequenio.png" style="width:53.25pt;height:26.25pt;visibility:visible" o:bullet="t">
         <v:imagedata r:id="rId1" o:title="boa_blue_pequenio"/>
       </v:shape>
     </w:pict>
@@ -4013,7 +4073,7 @@
 </file>
 
 <file path=word/styles.xml><?xml version="1.0" encoding="utf-8"?>
-<w:styles xmlns:mc="http://schemas.openxmlformats.org/markup-compatibility/2006" xmlns:r="http://schemas.openxmlformats.org/officeDocument/2006/relationships" xmlns:w="http://schemas.openxmlformats.org/wordprocessingml/2006/main" xmlns:w14="http://schemas.microsoft.com/office/word/2010/wordml" xmlns:w15="http://schemas.microsoft.com/office/word/2012/wordml" xmlns:w16se="http://schemas.microsoft.com/office/word/2015/wordml/symex" mc:Ignorable="w14 w15 w16se">
+<w:styles xmlns:mc="http://schemas.openxmlformats.org/markup-compatibility/2006" xmlns:r="http://schemas.openxmlformats.org/officeDocument/2006/relationships" xmlns:w="http://schemas.openxmlformats.org/wordprocessingml/2006/main" xmlns:w14="http://schemas.microsoft.com/office/word/2010/wordml" xmlns:w15="http://schemas.microsoft.com/office/word/2012/wordml" xmlns:w16cex="http://schemas.microsoft.com/office/word/2018/wordml/cex" xmlns:w16cid="http://schemas.microsoft.com/office/word/2016/wordml/cid" xmlns:w16="http://schemas.microsoft.com/office/word/2018/wordml" xmlns:w16se="http://schemas.microsoft.com/office/word/2015/wordml/symex" mc:Ignorable="w14 w15 w16se w16cid w16 w16cex">
   <w:docDefaults>
     <w:rPrDefault>
       <w:rPr>
@@ -4029,7 +4089,7 @@
       </w:pPr>
     </w:pPrDefault>
   </w:docDefaults>
-  <w:latentStyles w:defLockedState="0" w:defUIPriority="99" w:defSemiHidden="0" w:defUnhideWhenUsed="0" w:defQFormat="0" w:count="371">
+  <w:latentStyles w:defLockedState="0" w:defUIPriority="99" w:defSemiHidden="0" w:defUnhideWhenUsed="0" w:defQFormat="0" w:count="376">
     <w:lsdException w:name="Normal" w:uiPriority="0" w:qFormat="1"/>
     <w:lsdException w:name="heading 1" w:uiPriority="9" w:qFormat="1"/>
     <w:lsdException w:name="heading 2" w:semiHidden="1" w:uiPriority="9" w:unhideWhenUsed="1" w:qFormat="1"/>
@@ -4135,7 +4195,6 @@
     <w:lsdException w:name="HTML Sample" w:semiHidden="1" w:unhideWhenUsed="1"/>
     <w:lsdException w:name="HTML Typewriter" w:semiHidden="1" w:unhideWhenUsed="1"/>
     <w:lsdException w:name="HTML Variable" w:semiHidden="1" w:unhideWhenUsed="1"/>
-    <w:lsdException w:name="Normal Table" w:semiHidden="1" w:unhideWhenUsed="1"/>
     <w:lsdException w:name="annotation subject" w:semiHidden="1" w:unhideWhenUsed="1"/>
     <w:lsdException w:name="No List" w:semiHidden="1" w:unhideWhenUsed="1"/>
     <w:lsdException w:name="Outline List 1" w:semiHidden="1" w:unhideWhenUsed="1"/>
@@ -4178,11 +4237,8 @@
     <w:lsdException w:name="Table Contemporary" w:semiHidden="1" w:unhideWhenUsed="1"/>
     <w:lsdException w:name="Table Elegant" w:semiHidden="1" w:unhideWhenUsed="1"/>
     <w:lsdException w:name="Table Professional" w:semiHidden="1" w:unhideWhenUsed="1"/>
-    <w:lsdException w:name="Table Subtle 1" w:semiHidden="1" w:unhideWhenUsed="1"/>
     <w:lsdException w:name="Table Subtle 2" w:semiHidden="1" w:unhideWhenUsed="1"/>
     <w:lsdException w:name="Table Web 1" w:semiHidden="1" w:unhideWhenUsed="1"/>
-    <w:lsdException w:name="Table Web 2" w:semiHidden="1" w:unhideWhenUsed="1"/>
-    <w:lsdException w:name="Table Web 3" w:semiHidden="1" w:unhideWhenUsed="1"/>
     <w:lsdException w:name="Balloon Text" w:semiHidden="1" w:unhideWhenUsed="1"/>
     <w:lsdException w:name="Table Grid" w:uiPriority="59"/>
     <w:lsdException w:name="Table Theme" w:semiHidden="1" w:unhideWhenUsed="1"/>
@@ -4401,6 +4457,11 @@
     <w:lsdException w:name="List Table 5 Dark Accent 6" w:uiPriority="50"/>
     <w:lsdException w:name="List Table 6 Colorful Accent 6" w:uiPriority="51"/>
     <w:lsdException w:name="List Table 7 Colorful Accent 6" w:uiPriority="52"/>
+    <w:lsdException w:name="Mention" w:semiHidden="1" w:unhideWhenUsed="1"/>
+    <w:lsdException w:name="Smart Hyperlink" w:semiHidden="1" w:unhideWhenUsed="1"/>
+    <w:lsdException w:name="Hashtag" w:semiHidden="1" w:unhideWhenUsed="1"/>
+    <w:lsdException w:name="Unresolved Mention" w:semiHidden="1" w:unhideWhenUsed="1"/>
+    <w:lsdException w:name="Smart Link" w:semiHidden="1" w:unhideWhenUsed="1"/>
   </w:latentStyles>
   <w:style w:type="paragraph" w:default="1" w:styleId="Normal">
     <w:name w:val="Normal"/>
@@ -5613,7 +5674,7 @@
       </w:tcPr>
     </w:tblStylePr>
   </w:style>
-  <w:style w:type="table" w:styleId="Tabladecuadrcula4-nfasis1">
+  <w:style w:type="table" w:styleId="Tablaconcuadrcula4-nfasis1">
     <w:name w:val="Grid Table 4 Accent 1"/>
     <w:basedOn w:val="Tablanormal"/>
     <w:uiPriority w:val="49"/>

</xml_diff>